<commit_message>
Agrega documentación y notebook
</commit_message>
<xml_diff>
--- a/Documentación.docx
+++ b/Documentación.docx
@@ -4,6 +4,9 @@
   <w:body>
     <w:p>
       <w:r>
+        <w:rPr>
+          <w:noProof/>
+        </w:rPr>
         <w:drawing>
           <wp:inline distT="0" distB="0" distL="0" distR="0" wp14:anchorId="53808E3A" wp14:editId="07928123">
             <wp:extent cx="3676963" cy="1398896"/>
@@ -58,6 +61,9 @@
         <w:pStyle w:val="Prrafodelista"/>
       </w:pPr>
       <w:r>
+        <w:rPr>
+          <w:noProof/>
+        </w:rPr>
         <w:drawing>
           <wp:inline distT="0" distB="0" distL="0" distR="0" wp14:anchorId="50202E06" wp14:editId="7D92835A">
             <wp:extent cx="2838846" cy="2114845"/>
@@ -109,6 +115,9 @@
     </w:p>
     <w:p>
       <w:r>
+        <w:rPr>
+          <w:noProof/>
+        </w:rPr>
         <w:drawing>
           <wp:inline distT="0" distB="0" distL="0" distR="0" wp14:anchorId="5031333F" wp14:editId="35E50C9F">
             <wp:extent cx="3882788" cy="2471959"/>
@@ -175,6 +184,9 @@
     </w:p>
     <w:p>
       <w:r>
+        <w:rPr>
+          <w:noProof/>
+        </w:rPr>
         <w:lastRenderedPageBreak/>
         <w:drawing>
           <wp:inline distT="0" distB="0" distL="0" distR="0" wp14:anchorId="1E4A309B" wp14:editId="1FE0F0E3">
@@ -227,6 +239,9 @@
     </w:p>
     <w:p>
       <w:r>
+        <w:rPr>
+          <w:noProof/>
+        </w:rPr>
         <w:drawing>
           <wp:inline distT="0" distB="0" distL="0" distR="0" wp14:anchorId="4ED12DD8" wp14:editId="3369954B">
             <wp:extent cx="5943600" cy="994410"/>
@@ -276,19 +291,19 @@
         <w:t>Creamos la llave</w:t>
       </w:r>
       <w:r>
-        <w:t xml:space="preserve">, </w:t>
-      </w:r>
-      <w:r>
-        <w:t>Guardamos el archivo .pem en una ubicación para acceder a ella después</w:t>
-      </w:r>
-    </w:p>
-    <w:p>
-      <w:pPr>
-        <w:pStyle w:val="Prrafodelista"/>
-      </w:pPr>
-    </w:p>
-    <w:p>
-      <w:r>
+        <w:t>, Guardamos el archivo .pem en una ubicación para acceder a ella después</w:t>
+      </w:r>
+    </w:p>
+    <w:p>
+      <w:pPr>
+        <w:pStyle w:val="Prrafodelista"/>
+      </w:pPr>
+    </w:p>
+    <w:p>
+      <w:r>
+        <w:rPr>
+          <w:noProof/>
+        </w:rPr>
         <w:drawing>
           <wp:inline distT="0" distB="0" distL="0" distR="0" wp14:anchorId="5CE1E606" wp14:editId="0BF571CB">
             <wp:extent cx="3384645" cy="2291399"/>
@@ -368,6 +383,9 @@
     </w:p>
     <w:p>
       <w:r>
+        <w:rPr>
+          <w:noProof/>
+        </w:rPr>
         <w:lastRenderedPageBreak/>
         <w:drawing>
           <wp:inline distT="0" distB="0" distL="0" distR="0" wp14:anchorId="2934FDB1" wp14:editId="7CB40AA4">
@@ -420,6 +438,9 @@
     </w:p>
     <w:p>
       <w:r>
+        <w:rPr>
+          <w:noProof/>
+        </w:rPr>
         <w:drawing>
           <wp:inline distT="0" distB="0" distL="0" distR="0" wp14:anchorId="0CA69746" wp14:editId="2265FB9E">
             <wp:extent cx="3855493" cy="5059411"/>
@@ -475,6 +496,9 @@
         <w:ind w:left="360"/>
       </w:pPr>
       <w:r>
+        <w:rPr>
+          <w:noProof/>
+        </w:rPr>
         <w:drawing>
           <wp:inline distT="0" distB="0" distL="0" distR="0" wp14:anchorId="778F0497" wp14:editId="4EB146F9">
             <wp:extent cx="5943600" cy="1925320"/>
@@ -529,6 +553,9 @@
         <w:ind w:left="360"/>
       </w:pPr>
       <w:r>
+        <w:rPr>
+          <w:noProof/>
+        </w:rPr>
         <w:drawing>
           <wp:inline distT="0" distB="0" distL="0" distR="0" wp14:anchorId="7DF386A6" wp14:editId="0F83348B">
             <wp:extent cx="5943600" cy="986155"/>
@@ -583,6 +610,9 @@
         <w:ind w:left="360"/>
       </w:pPr>
       <w:r>
+        <w:rPr>
+          <w:noProof/>
+        </w:rPr>
         <w:drawing>
           <wp:inline distT="0" distB="0" distL="0" distR="0" wp14:anchorId="0E97BBA9" wp14:editId="240BB334">
             <wp:extent cx="5943600" cy="2422525"/>
@@ -637,6 +667,9 @@
         <w:ind w:left="360"/>
       </w:pPr>
       <w:r>
+        <w:rPr>
+          <w:noProof/>
+        </w:rPr>
         <w:drawing>
           <wp:inline distT="0" distB="0" distL="0" distR="0" wp14:anchorId="550C9B10" wp14:editId="1522905F">
             <wp:extent cx="5943600" cy="1121410"/>
@@ -692,6 +725,9 @@
         <w:ind w:left="360"/>
       </w:pPr>
       <w:r>
+        <w:rPr>
+          <w:noProof/>
+        </w:rPr>
         <w:drawing>
           <wp:inline distT="0" distB="0" distL="0" distR="0" wp14:anchorId="777045BC" wp14:editId="01B71589">
             <wp:extent cx="5943600" cy="767715"/>
@@ -734,6 +770,9 @@
         <w:ind w:left="360"/>
       </w:pPr>
       <w:r>
+        <w:rPr>
+          <w:noProof/>
+        </w:rPr>
         <w:drawing>
           <wp:inline distT="0" distB="0" distL="0" distR="0" wp14:anchorId="3825AFDA" wp14:editId="542E231C">
             <wp:extent cx="5943600" cy="1993900"/>
@@ -785,10 +824,7 @@
         </w:numPr>
       </w:pPr>
       <w:r>
-        <w:t>Add Rule</w:t>
-      </w:r>
-      <w:r>
-        <w:t xml:space="preserve"> y a</w:t>
+        <w:t>Add Rule y a</w:t>
       </w:r>
       <w:r>
         <w:t>gregamos el puerto 5000 y 0.0.0.0</w:t>
@@ -799,6 +835,9 @@
         <w:ind w:left="360"/>
       </w:pPr>
       <w:r>
+        <w:rPr>
+          <w:noProof/>
+        </w:rPr>
         <w:drawing>
           <wp:inline distT="0" distB="0" distL="0" distR="0" wp14:anchorId="4C41A2A0" wp14:editId="0462234B">
             <wp:extent cx="5943600" cy="1854835"/>
@@ -856,6 +895,9 @@
         <w:ind w:left="360"/>
       </w:pPr>
       <w:r>
+        <w:rPr>
+          <w:noProof/>
+        </w:rPr>
         <w:drawing>
           <wp:inline distT="0" distB="0" distL="0" distR="0" wp14:anchorId="5035B795" wp14:editId="37D0A167">
             <wp:extent cx="3762900" cy="1105054"/>
@@ -917,6 +959,9 @@
     <w:p/>
     <w:p>
       <w:r>
+        <w:rPr>
+          <w:noProof/>
+        </w:rPr>
         <w:lastRenderedPageBreak/>
         <w:drawing>
           <wp:inline distT="0" distB="0" distL="0" distR="0" wp14:anchorId="62A1FDBA" wp14:editId="32B36B1D">
@@ -957,6 +1002,9 @@
     </w:p>
     <w:p>
       <w:r>
+        <w:rPr>
+          <w:noProof/>
+        </w:rPr>
         <w:drawing>
           <wp:inline distT="0" distB="0" distL="0" distR="0" wp14:anchorId="4F65EBB4" wp14:editId="15D746B4">
             <wp:extent cx="5943600" cy="2174240"/>
@@ -1020,6 +1068,9 @@
     </w:p>
     <w:p>
       <w:r>
+        <w:rPr>
+          <w:noProof/>
+        </w:rPr>
         <w:drawing>
           <wp:inline distT="0" distB="0" distL="0" distR="0" wp14:anchorId="1767DE9A" wp14:editId="61AD9EF6">
             <wp:extent cx="5943600" cy="2784475"/>
@@ -1060,6 +1111,9 @@
     <w:p/>
     <w:p>
       <w:r>
+        <w:rPr>
+          <w:noProof/>
+        </w:rPr>
         <w:lastRenderedPageBreak/>
         <w:drawing>
           <wp:inline distT="0" distB="0" distL="0" distR="0" wp14:anchorId="1571ACB1" wp14:editId="7D576C79">
@@ -1249,10 +1303,7 @@
         </w:numPr>
       </w:pPr>
       <w:r>
-        <w:t>scp -i "/ruta/a/clave.pem" "/ruta/a/archivo.ext" ubuntu@&lt;IP_PUBLICA&gt;:~</w:t>
-      </w:r>
-      <w:r>
-        <w:t xml:space="preserve"> </w:t>
+        <w:t xml:space="preserve">scp -i "/ruta/a/clave.pem" "/ruta/a/archivo.ext" ubuntu@&lt;IP_PUBLICA&gt;:~ </w:t>
       </w:r>
       <w:r>
         <w:t>(para cargar archivos)</w:t>
@@ -1368,6 +1419,9 @@
         <w:pStyle w:val="Prrafodelista"/>
       </w:pPr>
       <w:r>
+        <w:rPr>
+          <w:noProof/>
+        </w:rPr>
         <w:drawing>
           <wp:inline distT="0" distB="0" distL="0" distR="0" wp14:anchorId="1CED6D5E" wp14:editId="143B0830">
             <wp:extent cx="5943600" cy="2567305"/>
@@ -1480,13 +1534,367 @@
         </w:numPr>
       </w:pPr>
       <w:r>
-        <w:t>du -h --max-depth=1 ~ | sort -hr</w:t>
-      </w:r>
-      <w:r>
-        <w:t xml:space="preserve"> (ver espacio en disco)</w:t>
+        <w:t>du -h --max-depth=1 ~ | sort -hr (ver espacio en disco)</w:t>
       </w:r>
     </w:p>
     <w:p/>
+    <w:p/>
+    <w:p>
+      <w:r>
+        <w:t>Conectarse SSH:</w:t>
+      </w:r>
+    </w:p>
+    <w:p>
+      <w:pPr>
+        <w:pStyle w:val="Prrafodelista"/>
+        <w:numPr>
+          <w:ilvl w:val="0"/>
+          <w:numId w:val="4"/>
+        </w:numPr>
+      </w:pPr>
+      <w:r>
+        <w:t>Ubicamos Git Bash en la dirección donde se encuentra el archivo .pem</w:t>
+      </w:r>
+    </w:p>
+    <w:p>
+      <w:pPr>
+        <w:pStyle w:val="Prrafodelista"/>
+        <w:numPr>
+          <w:ilvl w:val="0"/>
+          <w:numId w:val="4"/>
+        </w:numPr>
+      </w:pPr>
+      <w:r>
+        <w:t>chmod 400 proyecto_1.pem</w:t>
+      </w:r>
+      <w:r>
+        <w:t xml:space="preserve"> </w:t>
+      </w:r>
+      <w:r>
+        <w:t>(cambiar permisos de archivo)</w:t>
+      </w:r>
+    </w:p>
+    <w:p>
+      <w:pPr>
+        <w:pStyle w:val="Prrafodelista"/>
+        <w:numPr>
+          <w:ilvl w:val="0"/>
+          <w:numId w:val="4"/>
+        </w:numPr>
+      </w:pPr>
+      <w:r>
+        <w:t>ssh -i proyecto_1.pem ubuntu@&lt;IP_PUBLICA&gt;</w:t>
+      </w:r>
+      <w:r>
+        <w:t xml:space="preserve"> (Conectarse usando SSH)</w:t>
+      </w:r>
+    </w:p>
+    <w:p>
+      <w:pPr>
+        <w:pStyle w:val="Prrafodelista"/>
+        <w:numPr>
+          <w:ilvl w:val="0"/>
+          <w:numId w:val="4"/>
+        </w:numPr>
+      </w:pPr>
+      <w:r>
+        <w:t xml:space="preserve">ssh -i proyecto_1.pem </w:t>
+      </w:r>
+      <w:hyperlink r:id="rId27" w:history="1">
+        <w:r>
+          <w:rPr>
+            <w:rStyle w:val="Hipervnculo"/>
+          </w:rPr>
+          <w:t>ubuntu@3.142.12.195</w:t>
+        </w:r>
+      </w:hyperlink>
+    </w:p>
+    <w:p>
+      <w:pPr>
+        <w:pStyle w:val="Prrafodelista"/>
+        <w:numPr>
+          <w:ilvl w:val="0"/>
+          <w:numId w:val="4"/>
+        </w:numPr>
+      </w:pPr>
+      <w:r>
+        <w:t>yes</w:t>
+      </w:r>
+      <w:r>
+        <w:t xml:space="preserve"> (escribir yes)</w:t>
+      </w:r>
+    </w:p>
+    <w:p>
+      <w:pPr>
+        <w:pStyle w:val="Prrafodelista"/>
+        <w:numPr>
+          <w:ilvl w:val="0"/>
+          <w:numId w:val="4"/>
+        </w:numPr>
+      </w:pPr>
+      <w:r>
+        <w:t>Ya estamos dentro de nuestra instancia creada EC2</w:t>
+      </w:r>
+      <w:r>
+        <w:t>, estamos dentro de nuestra maquina virtual en AWS</w:t>
+      </w:r>
+      <w:r>
+        <w:t>, ya aquí podemos scribir:</w:t>
+      </w:r>
+    </w:p>
+    <w:p>
+      <w:pPr>
+        <w:pStyle w:val="Prrafodelista"/>
+        <w:numPr>
+          <w:ilvl w:val="0"/>
+          <w:numId w:val="4"/>
+        </w:numPr>
+      </w:pPr>
+      <w:r>
+        <w:t>S</w:t>
+      </w:r>
+      <w:r>
+        <w:t>creen</w:t>
+      </w:r>
+    </w:p>
+    <w:p>
+      <w:pPr>
+        <w:pStyle w:val="Prrafodelista"/>
+        <w:numPr>
+          <w:ilvl w:val="0"/>
+          <w:numId w:val="4"/>
+        </w:numPr>
+      </w:pPr>
+      <w:r>
+        <w:t>source venv/bin/</w:t>
+      </w:r>
+      <w:r>
+        <w:t>actívate (activar entorno vi</w:t>
+      </w:r>
+      <w:r>
+        <w:t>rtual</w:t>
+      </w:r>
+      <w:r>
+        <w:t>)</w:t>
+      </w:r>
+    </w:p>
+    <w:p>
+      <w:pPr>
+        <w:pStyle w:val="Prrafodelista"/>
+        <w:numPr>
+          <w:ilvl w:val="0"/>
+          <w:numId w:val="4"/>
+        </w:numPr>
+      </w:pPr>
+      <w:r>
+        <w:t>python3 api.py</w:t>
+      </w:r>
+    </w:p>
+    <w:p>
+      <w:pPr>
+        <w:pStyle w:val="Prrafodelista"/>
+        <w:numPr>
+          <w:ilvl w:val="0"/>
+          <w:numId w:val="4"/>
+        </w:numPr>
+      </w:pPr>
+      <w:r>
+        <w:lastRenderedPageBreak/>
+        <w:t>Dejar la API corriendo y desconectarte de screen</w:t>
+      </w:r>
+    </w:p>
+    <w:p>
+      <w:pPr>
+        <w:pStyle w:val="Prrafodelista"/>
+        <w:numPr>
+          <w:ilvl w:val="0"/>
+          <w:numId w:val="4"/>
+        </w:numPr>
+      </w:pPr>
+      <w:r>
+        <w:t>Ahora haz lo siguiente:</w:t>
+      </w:r>
+    </w:p>
+    <w:p>
+      <w:pPr>
+        <w:pStyle w:val="Prrafodelista"/>
+        <w:numPr>
+          <w:ilvl w:val="0"/>
+          <w:numId w:val="4"/>
+        </w:numPr>
+      </w:pPr>
+      <w:r>
+        <w:rPr>
+          <w:b/>
+          <w:bCs/>
+        </w:rPr>
+        <w:t>Presiona</w:t>
+      </w:r>
+      <w:r>
+        <w:t xml:space="preserve"> Ctrl + A (manteniendo Ctrl, presiona A)</w:t>
+      </w:r>
+    </w:p>
+    <w:p>
+      <w:pPr>
+        <w:pStyle w:val="Prrafodelista"/>
+        <w:numPr>
+          <w:ilvl w:val="0"/>
+          <w:numId w:val="4"/>
+        </w:numPr>
+      </w:pPr>
+      <w:r>
+        <w:t xml:space="preserve">Luego </w:t>
+      </w:r>
+      <w:r>
+        <w:rPr>
+          <w:b/>
+          <w:bCs/>
+        </w:rPr>
+        <w:t>suelta todo</w:t>
+      </w:r>
+      <w:r>
+        <w:t xml:space="preserve"> y presiona </w:t>
+      </w:r>
+      <w:r>
+        <w:rPr>
+          <w:b/>
+          <w:bCs/>
+        </w:rPr>
+        <w:t>D</w:t>
+      </w:r>
+    </w:p>
+    <w:p>
+      <w:pPr>
+        <w:pStyle w:val="Prrafodelista"/>
+        <w:numPr>
+          <w:ilvl w:val="0"/>
+          <w:numId w:val="4"/>
+        </w:numPr>
+      </w:pPr>
+      <w:r>
+        <w:t>Esto no cierra tu API.</w:t>
+      </w:r>
+      <w:r>
+        <w:br/>
+      </w:r>
+      <w:r>
+        <w:rPr>
+          <w:b/>
+          <w:bCs/>
+        </w:rPr>
+        <w:t>Esto solamente te desconecta de screen</w:t>
+      </w:r>
+      <w:r>
+        <w:t xml:space="preserve">, pero tu API </w:t>
+      </w:r>
+      <w:r>
+        <w:rPr>
+          <w:b/>
+          <w:bCs/>
+        </w:rPr>
+        <w:t>sigue corriendo</w:t>
+      </w:r>
+      <w:r>
+        <w:t xml:space="preserve"> en segundo plano.</w:t>
+      </w:r>
+    </w:p>
+    <w:p>
+      <w:pPr>
+        <w:pStyle w:val="Prrafodelista"/>
+        <w:numPr>
+          <w:ilvl w:val="0"/>
+          <w:numId w:val="4"/>
+        </w:numPr>
+      </w:pPr>
+      <w:r>
+        <w:drawing>
+          <wp:inline distT="0" distB="0" distL="0" distR="0" wp14:anchorId="4FC74C5A" wp14:editId="2BC8EFB0">
+            <wp:extent cx="3219899" cy="733527"/>
+            <wp:effectExtent l="0" t="0" r="0" b="9525"/>
+            <wp:docPr id="1397741104" name="Imagen 1"/>
+            <wp:cNvGraphicFramePr>
+              <a:graphicFrameLocks xmlns:a="http://schemas.openxmlformats.org/drawingml/2006/main" noChangeAspect="1"/>
+            </wp:cNvGraphicFramePr>
+            <a:graphic xmlns:a="http://schemas.openxmlformats.org/drawingml/2006/main">
+              <a:graphicData uri="http://schemas.openxmlformats.org/drawingml/2006/picture">
+                <pic:pic xmlns:pic="http://schemas.openxmlformats.org/drawingml/2006/picture">
+                  <pic:nvPicPr>
+                    <pic:cNvPr id="1397741104" name=""/>
+                    <pic:cNvPicPr/>
+                  </pic:nvPicPr>
+                  <pic:blipFill>
+                    <a:blip r:embed="rId28"/>
+                    <a:stretch>
+                      <a:fillRect/>
+                    </a:stretch>
+                  </pic:blipFill>
+                  <pic:spPr>
+                    <a:xfrm>
+                      <a:off x="0" y="0"/>
+                      <a:ext cx="3219899" cy="733527"/>
+                    </a:xfrm>
+                    <a:prstGeom prst="rect">
+                      <a:avLst/>
+                    </a:prstGeom>
+                  </pic:spPr>
+                </pic:pic>
+              </a:graphicData>
+            </a:graphic>
+          </wp:inline>
+        </w:drawing>
+      </w:r>
+    </w:p>
+    <w:p>
+      <w:pPr>
+        <w:pStyle w:val="Prrafodelista"/>
+        <w:numPr>
+          <w:ilvl w:val="0"/>
+          <w:numId w:val="4"/>
+        </w:numPr>
+      </w:pPr>
+      <w:r>
+        <w:t>Volver más tarde a tu sesión de screen</w:t>
+      </w:r>
+    </w:p>
+    <w:p>
+      <w:pPr>
+        <w:pStyle w:val="Prrafodelista"/>
+        <w:numPr>
+          <w:ilvl w:val="0"/>
+          <w:numId w:val="4"/>
+        </w:numPr>
+      </w:pPr>
+      <w:r>
+        <w:t>screen -r</w:t>
+      </w:r>
+    </w:p>
+    <w:p>
+      <w:pPr>
+        <w:pStyle w:val="Prrafodelista"/>
+        <w:numPr>
+          <w:ilvl w:val="0"/>
+          <w:numId w:val="4"/>
+        </w:numPr>
+      </w:pPr>
+      <w:r>
+        <w:t>http://</w:t>
+      </w:r>
+      <w:r>
+        <w:t>3.142.12.195</w:t>
+      </w:r>
+      <w:r>
+        <w:t>:5000/docs</w:t>
+      </w:r>
+    </w:p>
+    <w:p>
+      <w:pPr>
+        <w:pStyle w:val="Prrafodelista"/>
+        <w:numPr>
+          <w:ilvl w:val="0"/>
+          <w:numId w:val="4"/>
+        </w:numPr>
+      </w:pPr>
+    </w:p>
     <w:sectPr>
       <w:pgSz w:w="12240" w:h="15840"/>
       <w:pgMar w:top="1440" w:right="1440" w:bottom="1440" w:left="1440" w:header="720" w:footer="720" w:gutter="0"/>
@@ -1766,6 +2174,244 @@
       </w:pPr>
     </w:lvl>
   </w:abstractNum>
+  <w:abstractNum w:abstractNumId="3" w15:restartNumberingAfterBreak="0">
+    <w:nsid w:val="60753661"/>
+    <w:multiLevelType w:val="multilevel"/>
+    <w:tmpl w:val="E6CE1DEC"/>
+    <w:lvl w:ilvl="0">
+      <w:start w:val="1"/>
+      <w:numFmt w:val="bullet"/>
+      <w:lvlText w:val=""/>
+      <w:lvlJc w:val="left"/>
+      <w:pPr>
+        <w:tabs>
+          <w:tab w:val="num" w:pos="720"/>
+        </w:tabs>
+        <w:ind w:left="720" w:hanging="360"/>
+      </w:pPr>
+      <w:rPr>
+        <w:rFonts w:ascii="Symbol" w:hAnsi="Symbol" w:hint="default"/>
+        <w:sz w:val="20"/>
+      </w:rPr>
+    </w:lvl>
+    <w:lvl w:ilvl="1" w:tentative="1">
+      <w:start w:val="1"/>
+      <w:numFmt w:val="bullet"/>
+      <w:lvlText w:val="o"/>
+      <w:lvlJc w:val="left"/>
+      <w:pPr>
+        <w:tabs>
+          <w:tab w:val="num" w:pos="1440"/>
+        </w:tabs>
+        <w:ind w:left="1440" w:hanging="360"/>
+      </w:pPr>
+      <w:rPr>
+        <w:rFonts w:ascii="Courier New" w:hAnsi="Courier New" w:hint="default"/>
+        <w:sz w:val="20"/>
+      </w:rPr>
+    </w:lvl>
+    <w:lvl w:ilvl="2" w:tentative="1">
+      <w:start w:val="1"/>
+      <w:numFmt w:val="bullet"/>
+      <w:lvlText w:val=""/>
+      <w:lvlJc w:val="left"/>
+      <w:pPr>
+        <w:tabs>
+          <w:tab w:val="num" w:pos="2160"/>
+        </w:tabs>
+        <w:ind w:left="2160" w:hanging="360"/>
+      </w:pPr>
+      <w:rPr>
+        <w:rFonts w:ascii="Wingdings" w:hAnsi="Wingdings" w:hint="default"/>
+        <w:sz w:val="20"/>
+      </w:rPr>
+    </w:lvl>
+    <w:lvl w:ilvl="3" w:tentative="1">
+      <w:start w:val="1"/>
+      <w:numFmt w:val="bullet"/>
+      <w:lvlText w:val=""/>
+      <w:lvlJc w:val="left"/>
+      <w:pPr>
+        <w:tabs>
+          <w:tab w:val="num" w:pos="2880"/>
+        </w:tabs>
+        <w:ind w:left="2880" w:hanging="360"/>
+      </w:pPr>
+      <w:rPr>
+        <w:rFonts w:ascii="Wingdings" w:hAnsi="Wingdings" w:hint="default"/>
+        <w:sz w:val="20"/>
+      </w:rPr>
+    </w:lvl>
+    <w:lvl w:ilvl="4" w:tentative="1">
+      <w:start w:val="1"/>
+      <w:numFmt w:val="bullet"/>
+      <w:lvlText w:val=""/>
+      <w:lvlJc w:val="left"/>
+      <w:pPr>
+        <w:tabs>
+          <w:tab w:val="num" w:pos="3600"/>
+        </w:tabs>
+        <w:ind w:left="3600" w:hanging="360"/>
+      </w:pPr>
+      <w:rPr>
+        <w:rFonts w:ascii="Wingdings" w:hAnsi="Wingdings" w:hint="default"/>
+        <w:sz w:val="20"/>
+      </w:rPr>
+    </w:lvl>
+    <w:lvl w:ilvl="5" w:tentative="1">
+      <w:start w:val="1"/>
+      <w:numFmt w:val="bullet"/>
+      <w:lvlText w:val=""/>
+      <w:lvlJc w:val="left"/>
+      <w:pPr>
+        <w:tabs>
+          <w:tab w:val="num" w:pos="4320"/>
+        </w:tabs>
+        <w:ind w:left="4320" w:hanging="360"/>
+      </w:pPr>
+      <w:rPr>
+        <w:rFonts w:ascii="Wingdings" w:hAnsi="Wingdings" w:hint="default"/>
+        <w:sz w:val="20"/>
+      </w:rPr>
+    </w:lvl>
+    <w:lvl w:ilvl="6" w:tentative="1">
+      <w:start w:val="1"/>
+      <w:numFmt w:val="bullet"/>
+      <w:lvlText w:val=""/>
+      <w:lvlJc w:val="left"/>
+      <w:pPr>
+        <w:tabs>
+          <w:tab w:val="num" w:pos="5040"/>
+        </w:tabs>
+        <w:ind w:left="5040" w:hanging="360"/>
+      </w:pPr>
+      <w:rPr>
+        <w:rFonts w:ascii="Wingdings" w:hAnsi="Wingdings" w:hint="default"/>
+        <w:sz w:val="20"/>
+      </w:rPr>
+    </w:lvl>
+    <w:lvl w:ilvl="7" w:tentative="1">
+      <w:start w:val="1"/>
+      <w:numFmt w:val="bullet"/>
+      <w:lvlText w:val=""/>
+      <w:lvlJc w:val="left"/>
+      <w:pPr>
+        <w:tabs>
+          <w:tab w:val="num" w:pos="5760"/>
+        </w:tabs>
+        <w:ind w:left="5760" w:hanging="360"/>
+      </w:pPr>
+      <w:rPr>
+        <w:rFonts w:ascii="Wingdings" w:hAnsi="Wingdings" w:hint="default"/>
+        <w:sz w:val="20"/>
+      </w:rPr>
+    </w:lvl>
+    <w:lvl w:ilvl="8" w:tentative="1">
+      <w:start w:val="1"/>
+      <w:numFmt w:val="bullet"/>
+      <w:lvlText w:val=""/>
+      <w:lvlJc w:val="left"/>
+      <w:pPr>
+        <w:tabs>
+          <w:tab w:val="num" w:pos="6480"/>
+        </w:tabs>
+        <w:ind w:left="6480" w:hanging="360"/>
+      </w:pPr>
+      <w:rPr>
+        <w:rFonts w:ascii="Wingdings" w:hAnsi="Wingdings" w:hint="default"/>
+        <w:sz w:val="20"/>
+      </w:rPr>
+    </w:lvl>
+  </w:abstractNum>
+  <w:abstractNum w:abstractNumId="4" w15:restartNumberingAfterBreak="0">
+    <w:nsid w:val="7AA26796"/>
+    <w:multiLevelType w:val="hybridMultilevel"/>
+    <w:tmpl w:val="CD466D06"/>
+    <w:lvl w:ilvl="0" w:tplc="DA0A4DB6">
+      <w:start w:val="1"/>
+      <w:numFmt w:val="decimal"/>
+      <w:lvlText w:val="%1-"/>
+      <w:lvlJc w:val="left"/>
+      <w:pPr>
+        <w:ind w:left="720" w:hanging="360"/>
+      </w:pPr>
+      <w:rPr>
+        <w:rFonts w:hint="default"/>
+      </w:rPr>
+    </w:lvl>
+    <w:lvl w:ilvl="1" w:tplc="080A0019" w:tentative="1">
+      <w:start w:val="1"/>
+      <w:numFmt w:val="lowerLetter"/>
+      <w:lvlText w:val="%2."/>
+      <w:lvlJc w:val="left"/>
+      <w:pPr>
+        <w:ind w:left="1440" w:hanging="360"/>
+      </w:pPr>
+    </w:lvl>
+    <w:lvl w:ilvl="2" w:tplc="080A001B" w:tentative="1">
+      <w:start w:val="1"/>
+      <w:numFmt w:val="lowerRoman"/>
+      <w:lvlText w:val="%3."/>
+      <w:lvlJc w:val="right"/>
+      <w:pPr>
+        <w:ind w:left="2160" w:hanging="180"/>
+      </w:pPr>
+    </w:lvl>
+    <w:lvl w:ilvl="3" w:tplc="080A000F" w:tentative="1">
+      <w:start w:val="1"/>
+      <w:numFmt w:val="decimal"/>
+      <w:lvlText w:val="%4."/>
+      <w:lvlJc w:val="left"/>
+      <w:pPr>
+        <w:ind w:left="2880" w:hanging="360"/>
+      </w:pPr>
+    </w:lvl>
+    <w:lvl w:ilvl="4" w:tplc="080A0019" w:tentative="1">
+      <w:start w:val="1"/>
+      <w:numFmt w:val="lowerLetter"/>
+      <w:lvlText w:val="%5."/>
+      <w:lvlJc w:val="left"/>
+      <w:pPr>
+        <w:ind w:left="3600" w:hanging="360"/>
+      </w:pPr>
+    </w:lvl>
+    <w:lvl w:ilvl="5" w:tplc="080A001B" w:tentative="1">
+      <w:start w:val="1"/>
+      <w:numFmt w:val="lowerRoman"/>
+      <w:lvlText w:val="%6."/>
+      <w:lvlJc w:val="right"/>
+      <w:pPr>
+        <w:ind w:left="4320" w:hanging="180"/>
+      </w:pPr>
+    </w:lvl>
+    <w:lvl w:ilvl="6" w:tplc="080A000F" w:tentative="1">
+      <w:start w:val="1"/>
+      <w:numFmt w:val="decimal"/>
+      <w:lvlText w:val="%7."/>
+      <w:lvlJc w:val="left"/>
+      <w:pPr>
+        <w:ind w:left="5040" w:hanging="360"/>
+      </w:pPr>
+    </w:lvl>
+    <w:lvl w:ilvl="7" w:tplc="080A0019" w:tentative="1">
+      <w:start w:val="1"/>
+      <w:numFmt w:val="lowerLetter"/>
+      <w:lvlText w:val="%8."/>
+      <w:lvlJc w:val="left"/>
+      <w:pPr>
+        <w:ind w:left="5760" w:hanging="360"/>
+      </w:pPr>
+    </w:lvl>
+    <w:lvl w:ilvl="8" w:tplc="080A001B" w:tentative="1">
+      <w:start w:val="1"/>
+      <w:numFmt w:val="lowerRoman"/>
+      <w:lvlText w:val="%9."/>
+      <w:lvlJc w:val="right"/>
+      <w:pPr>
+        <w:ind w:left="6480" w:hanging="180"/>
+      </w:pPr>
+    </w:lvl>
+  </w:abstractNum>
   <w:num w:numId="1" w16cid:durableId="700085400">
     <w:abstractNumId w:val="1"/>
   </w:num>
@@ -1774,6 +2420,12 @@
   </w:num>
   <w:num w:numId="3" w16cid:durableId="1123966432">
     <w:abstractNumId w:val="0"/>
+  </w:num>
+  <w:num w:numId="4" w16cid:durableId="1944653793">
+    <w:abstractNumId w:val="4"/>
+  </w:num>
+  <w:num w:numId="5" w16cid:durableId="343018347">
+    <w:abstractNumId w:val="3"/>
   </w:num>
 </w:numbering>
 </file>

</xml_diff>